<commit_message>
NLP - Lab 0 - ChatBot added
</commit_message>
<xml_diff>
--- a/Semester A/Natural Language Processing/notes/Week 1/Week 1 Session 1.docx
+++ b/Semester A/Natural Language Processing/notes/Week 1/Week 1 Session 1.docx
@@ -262,6 +262,14 @@
       </w:r>
       <w:r>
         <w:rPr>
+          <w:i/>
+          <w:iCs/>
+          <w:lang w:val="en-US"/>
+        </w:rPr>
+        <w:t>ion</w:t>
+      </w:r>
+      <w:r>
+        <w:rPr>
           <w:lang w:val="en-US"/>
         </w:rPr>
         <w:t xml:space="preserve">: </w:t>
@@ -374,6 +382,15 @@
       <w:r>
         <w:t>Re-generate a summary based on the meaning of the text.</w:t>
       </w:r>
+    </w:p>
+    <w:p>
+      <w:pPr>
+        <w:pStyle w:val="ListParagraph"/>
+        <w:ind w:left="2160"/>
+        <w:rPr>
+          <w:lang w:val="en-US"/>
+        </w:rPr>
+      </w:pPr>
     </w:p>
     <w:p>
       <w:pPr>
@@ -400,9 +417,556 @@
         </w:rPr>
         <w:t>:</w:t>
       </w:r>
-    </w:p>
-    <w:p>
-      <w:pPr>
+      <w:r>
+        <w:rPr>
+          <w:lang w:val="en-US"/>
+        </w:rPr>
+        <w:t xml:space="preserve"> </w:t>
+      </w:r>
+      <w:r>
+        <w:t>Sentiment analysis is the use of natural language processing (NLP), machine learning, and other data analysis techniques to analyse and derive objective quantitative results from raw text.</w:t>
+      </w:r>
+    </w:p>
+    <w:p>
+      <w:pPr>
+        <w:pStyle w:val="ListParagraph"/>
+        <w:numPr>
+          <w:ilvl w:val="1"/>
+          <w:numId w:val="1"/>
+        </w:numPr>
+        <w:rPr>
+          <w:lang w:val="en-US"/>
+        </w:rPr>
+      </w:pPr>
+      <w:r>
+        <w:rPr>
+          <w:i/>
+          <w:iCs/>
+        </w:rPr>
+        <w:t>Dictionaries</w:t>
+      </w:r>
+      <w:r>
+        <w:t xml:space="preserve"> </w:t>
+      </w:r>
+      <w:r>
+        <w:rPr>
+          <w:i/>
+          <w:iCs/>
+        </w:rPr>
+        <w:t>method</w:t>
+      </w:r>
+      <w:r>
+        <w:t xml:space="preserve">: </w:t>
+      </w:r>
+      <w:r>
+        <w:t>Build a dictionary of positive/negative words. Limitations include ambiguity of the text.</w:t>
+      </w:r>
+    </w:p>
+    <w:p>
+      <w:pPr>
+        <w:pStyle w:val="ListParagraph"/>
+        <w:numPr>
+          <w:ilvl w:val="1"/>
+          <w:numId w:val="1"/>
+        </w:numPr>
+        <w:rPr>
+          <w:lang w:val="en-US"/>
+        </w:rPr>
+      </w:pPr>
+      <w:r>
+        <w:rPr>
+          <w:i/>
+          <w:iCs/>
+        </w:rPr>
+        <w:t>Data</w:t>
+      </w:r>
+      <w:r>
+        <w:rPr>
+          <w:i/>
+          <w:iCs/>
+        </w:rPr>
+        <w:t>-</w:t>
+      </w:r>
+      <w:r>
+        <w:rPr>
+          <w:i/>
+          <w:iCs/>
+        </w:rPr>
+        <w:t>driven method</w:t>
+      </w:r>
+      <w:r>
+        <w:rPr>
+          <w:lang w:val="en-US"/>
+        </w:rPr>
+        <w:t>:</w:t>
+      </w:r>
+      <w:r>
+        <w:rPr>
+          <w:lang w:val="en-US"/>
+        </w:rPr>
+        <w:t xml:space="preserve"> Build a model that learns positive and negative words</w:t>
+      </w:r>
+      <w:r>
+        <w:rPr>
+          <w:lang w:val="en-US"/>
+        </w:rPr>
+        <w:t>:</w:t>
+      </w:r>
+    </w:p>
+    <w:p>
+      <w:pPr>
+        <w:pStyle w:val="ListParagraph"/>
+        <w:numPr>
+          <w:ilvl w:val="2"/>
+          <w:numId w:val="1"/>
+        </w:numPr>
+        <w:rPr>
+          <w:lang w:val="en-US"/>
+        </w:rPr>
+      </w:pPr>
+      <w:r>
+        <w:rPr>
+          <w:i/>
+          <w:iCs/>
+        </w:rPr>
+        <w:t>Pre</w:t>
+      </w:r>
+      <w:r>
+        <w:rPr>
+          <w:i/>
+          <w:iCs/>
+          <w:lang w:val="en-US"/>
+        </w:rPr>
+        <w:t>-processing</w:t>
+      </w:r>
+      <w:r>
+        <w:rPr>
+          <w:lang w:val="en-US"/>
+        </w:rPr>
+        <w:t>:</w:t>
+      </w:r>
+      <w:r>
+        <w:rPr>
+          <w:lang w:val="en-US"/>
+        </w:rPr>
+        <w:t xml:space="preserve"> Sentence segmentation, work tokenization, </w:t>
+      </w:r>
+      <w:r>
+        <w:t>normalisation</w:t>
+      </w:r>
+    </w:p>
+    <w:p>
+      <w:pPr>
+        <w:pStyle w:val="ListParagraph"/>
+        <w:numPr>
+          <w:ilvl w:val="2"/>
+          <w:numId w:val="1"/>
+        </w:numPr>
+        <w:rPr>
+          <w:lang w:val="en-US"/>
+        </w:rPr>
+      </w:pPr>
+      <w:proofErr w:type="spellStart"/>
+      <w:r>
+        <w:rPr>
+          <w:i/>
+          <w:iCs/>
+        </w:rPr>
+        <w:t>Zipf’s</w:t>
+      </w:r>
+      <w:proofErr w:type="spellEnd"/>
+      <w:r>
+        <w:rPr>
+          <w:i/>
+          <w:iCs/>
+        </w:rPr>
+        <w:t xml:space="preserve"> Law</w:t>
+      </w:r>
+      <w:r>
+        <w:t xml:space="preserve">: </w:t>
+      </w:r>
+      <w:r>
+        <w:t>The frequency of any word is approximately inversely proportional to its rank in the frequency table.</w:t>
+      </w:r>
+      <w:r>
+        <w:br/>
+      </w:r>
+      <w:r>
+        <w:br/>
+        <w:t xml:space="preserve">Most of the relevant words can be captured using the </w:t>
+      </w:r>
+      <w:r>
+        <w:rPr>
+          <w:i/>
+          <w:iCs/>
+        </w:rPr>
+        <w:t>frequent words</w:t>
+      </w:r>
+      <w:r>
+        <w:t xml:space="preserve"> method. </w:t>
+      </w:r>
+    </w:p>
+    <w:p>
+      <w:pPr>
+        <w:pStyle w:val="ListParagraph"/>
+        <w:numPr>
+          <w:ilvl w:val="1"/>
+          <w:numId w:val="1"/>
+        </w:numPr>
+        <w:rPr>
+          <w:lang w:val="en-US"/>
+        </w:rPr>
+      </w:pPr>
+      <w:r>
+        <w:rPr>
+          <w:i/>
+          <w:iCs/>
+        </w:rPr>
+        <w:t>Words</w:t>
+      </w:r>
+      <w:r>
+        <w:t xml:space="preserve">: </w:t>
+      </w:r>
+      <w:r>
+        <w:t xml:space="preserve">The simplest way to model interaction between words in texts is characterising a text in terms of the words contained in it, where a word can be considered a </w:t>
+      </w:r>
+      <w:r>
+        <w:rPr>
+          <w:b/>
+          <w:bCs/>
+        </w:rPr>
+        <w:t>feature</w:t>
+      </w:r>
+      <w:r>
+        <w:t xml:space="preserve"> of a text.</w:t>
+      </w:r>
+    </w:p>
+    <w:p>
+      <w:pPr>
+        <w:pStyle w:val="ListParagraph"/>
+        <w:numPr>
+          <w:ilvl w:val="1"/>
+          <w:numId w:val="1"/>
+        </w:numPr>
+        <w:rPr>
+          <w:lang w:val="en-US"/>
+        </w:rPr>
+      </w:pPr>
+      <w:r>
+        <w:rPr>
+          <w:i/>
+          <w:iCs/>
+        </w:rPr>
+        <w:t>Sentences</w:t>
+      </w:r>
+      <w:r>
+        <w:t xml:space="preserve">: </w:t>
+      </w:r>
+    </w:p>
+    <w:p>
+      <w:pPr>
+        <w:pStyle w:val="ListParagraph"/>
+        <w:numPr>
+          <w:ilvl w:val="2"/>
+          <w:numId w:val="1"/>
+        </w:numPr>
+        <w:rPr>
+          <w:lang w:val="en-US"/>
+        </w:rPr>
+      </w:pPr>
+      <w:r>
+        <w:rPr>
+          <w:i/>
+          <w:iCs/>
+        </w:rPr>
+        <w:t>Sequence modelling</w:t>
+      </w:r>
+      <w:r>
+        <w:t xml:space="preserve">: </w:t>
+      </w:r>
+      <w:r>
+        <w:t xml:space="preserve">tokenizes by pairs of adjacent words rather than by </w:t>
+      </w:r>
+      <w:r>
+        <w:t>i</w:t>
+      </w:r>
+      <w:r>
+        <w:t>ndividual ones</w:t>
+      </w:r>
+      <w:r>
+        <w:t xml:space="preserve"> i.e., not good, very bad, etc. Recurrent Neural Networks </w:t>
+      </w:r>
+      <w:r>
+        <w:t>work well with this methodology</w:t>
+      </w:r>
+      <w:r>
+        <w:rPr>
+          <w:lang w:val="en-US"/>
+        </w:rPr>
+        <w:t>.</w:t>
+      </w:r>
+      <w:r>
+        <w:rPr>
+          <w:lang w:val="en-US"/>
+        </w:rPr>
+        <w:t xml:space="preserve"> </w:t>
+      </w:r>
+    </w:p>
+    <w:p>
+      <w:pPr>
+        <w:pStyle w:val="ListParagraph"/>
+        <w:numPr>
+          <w:ilvl w:val="2"/>
+          <w:numId w:val="1"/>
+        </w:numPr>
+        <w:rPr>
+          <w:lang w:val="en-US"/>
+        </w:rPr>
+      </w:pPr>
+      <w:r>
+        <w:rPr>
+          <w:i/>
+          <w:iCs/>
+          <w:lang w:val="en-US"/>
+        </w:rPr>
+        <w:t>Use of generative grammar</w:t>
+      </w:r>
+      <w:r>
+        <w:rPr>
+          <w:lang w:val="en-US"/>
+        </w:rPr>
+        <w:t xml:space="preserve">: Encode the </w:t>
+      </w:r>
+      <w:r>
+        <w:rPr>
+          <w:lang w:val="en-US"/>
+        </w:rPr>
+        <w:t xml:space="preserve">sentence with specific rules in line with generative grammar. Helps with syntactic ambiguity. </w:t>
+      </w:r>
+    </w:p>
+    <w:p>
+      <w:pPr>
+        <w:pStyle w:val="ListParagraph"/>
+        <w:numPr>
+          <w:ilvl w:val="1"/>
+          <w:numId w:val="1"/>
+        </w:numPr>
+        <w:rPr>
+          <w:lang w:val="en-US"/>
+        </w:rPr>
+      </w:pPr>
+      <w:r>
+        <w:rPr>
+          <w:i/>
+          <w:iCs/>
+          <w:lang w:val="en-US"/>
+        </w:rPr>
+        <w:lastRenderedPageBreak/>
+        <w:t>Distributional Hypothesis</w:t>
+      </w:r>
+      <w:r>
+        <w:rPr>
+          <w:lang w:val="en-US"/>
+        </w:rPr>
+        <w:t xml:space="preserve">: </w:t>
+      </w:r>
+    </w:p>
+    <w:p>
+      <w:pPr>
+        <w:pStyle w:val="ListParagraph"/>
+        <w:numPr>
+          <w:ilvl w:val="2"/>
+          <w:numId w:val="1"/>
+        </w:numPr>
+        <w:rPr>
+          <w:lang w:val="en-US"/>
+        </w:rPr>
+      </w:pPr>
+      <w:r>
+        <w:rPr>
+          <w:i/>
+          <w:iCs/>
+        </w:rPr>
+        <w:t>Words</w:t>
+      </w:r>
+      <w:r>
+        <w:t xml:space="preserve">: </w:t>
+      </w:r>
+      <w:r>
+        <w:t>Words</w:t>
+      </w:r>
+      <w:r>
+        <w:t xml:space="preserve"> that occur in similar contexts tend to have similar meanings.</w:t>
+      </w:r>
+      <w:r>
+        <w:t xml:space="preserve"> Characterise words/sentences as </w:t>
+      </w:r>
+      <w:r>
+        <w:t>vectors on</w:t>
+      </w:r>
+      <w:r>
+        <w:t xml:space="preserve"> a vector space i.e., the word is defined as a point on a 2D/3D graph</w:t>
+      </w:r>
+      <w:r>
+        <w:t xml:space="preserve"> by associating it with the context of its occurrences with other </w:t>
+      </w:r>
+      <w:r>
+        <w:t>dimensions (words)</w:t>
+      </w:r>
+      <w:r>
+        <w:t>.</w:t>
+      </w:r>
+      <w:r>
+        <w:t xml:space="preserve"> For example, if we have a graph that has grave on the y-axis, blood on the x-axis, and dead on the z-axis, the </w:t>
+      </w:r>
+      <w:r>
+        <w:t>characterisation of</w:t>
+      </w:r>
+      <w:r>
+        <w:t xml:space="preserve"> the word </w:t>
+      </w:r>
+      <w:r>
+        <w:rPr>
+          <w:lang w:val="en-US"/>
+        </w:rPr>
+        <w:t xml:space="preserve">“vampire” can be found. </w:t>
+      </w:r>
+      <w:r>
+        <w:rPr>
+          <w:lang w:val="en-US"/>
+        </w:rPr>
+        <w:t>The closeness of the words (vectors) can be derived using distributional semantic (geometric method).</w:t>
+      </w:r>
+    </w:p>
+    <w:p>
+      <w:pPr>
+        <w:pStyle w:val="ListParagraph"/>
+        <w:numPr>
+          <w:ilvl w:val="2"/>
+          <w:numId w:val="1"/>
+        </w:numPr>
+        <w:rPr>
+          <w:lang w:val="en-US"/>
+        </w:rPr>
+      </w:pPr>
+      <w:r>
+        <w:rPr>
+          <w:i/>
+          <w:iCs/>
+          <w:lang w:val="en-US"/>
+        </w:rPr>
+        <w:t>Sentences</w:t>
+      </w:r>
+      <w:r>
+        <w:rPr>
+          <w:lang w:val="en-US"/>
+        </w:rPr>
+        <w:t xml:space="preserve">: </w:t>
+      </w:r>
+      <w:r>
+        <w:t>The meaning of a sentence is thus related to the distribution of the sentences around it. However, the problem is in the sparsity of sentences</w:t>
+      </w:r>
+      <w:r>
+        <w:t xml:space="preserve"> </w:t>
+      </w:r>
+      <w:r>
+        <w:t>the steepness of the curve of the Zipfian distribution of sentences is far steeper than that for words.</w:t>
+      </w:r>
+      <w:r>
+        <w:rPr>
+          <w:lang w:val="en-US"/>
+        </w:rPr>
+        <w:t xml:space="preserve"> </w:t>
+      </w:r>
+      <w:r>
+        <w:rPr>
+          <w:lang w:val="en-US"/>
+        </w:rPr>
+        <w:t xml:space="preserve">Can use simple vector operations i.e., addition, dot product, etc. </w:t>
+      </w:r>
+    </w:p>
+    <w:p>
+      <w:pPr>
+        <w:pStyle w:val="ListParagraph"/>
+        <w:numPr>
+          <w:ilvl w:val="0"/>
+          <w:numId w:val="1"/>
+        </w:numPr>
+        <w:rPr>
+          <w:lang w:val="en-US"/>
+        </w:rPr>
+      </w:pPr>
+      <w:r>
+        <w:rPr>
+          <w:b/>
+          <w:bCs/>
+          <w:lang w:val="en-US"/>
+        </w:rPr>
+        <w:t>Dialogue Systems</w:t>
+      </w:r>
+      <w:r>
+        <w:rPr>
+          <w:lang w:val="en-US"/>
+        </w:rPr>
+        <w:t>:</w:t>
+      </w:r>
+      <w:r>
+        <w:rPr>
+          <w:lang w:val="en-US"/>
+        </w:rPr>
+        <w:t xml:space="preserve"> </w:t>
+      </w:r>
+      <w:r>
+        <w:t>B</w:t>
+      </w:r>
+      <w:r>
+        <w:t xml:space="preserve">reaks things down to </w:t>
+      </w:r>
+      <w:r>
+        <w:rPr>
+          <w:i/>
+          <w:iCs/>
+        </w:rPr>
+        <w:t>intents</w:t>
+      </w:r>
+      <w:r>
+        <w:t xml:space="preserve"> and </w:t>
+      </w:r>
+      <w:r>
+        <w:rPr>
+          <w:i/>
+          <w:iCs/>
+        </w:rPr>
+        <w:t>entities</w:t>
+      </w:r>
+      <w:r>
+        <w:t xml:space="preserve"> and context variables.</w:t>
+      </w:r>
+      <w:r>
+        <w:rPr>
+          <w:lang w:val="en-US"/>
+        </w:rPr>
+        <w:br/>
+      </w:r>
+      <w:r>
+        <w:rPr>
+          <w:lang w:val="en-US"/>
+        </w:rPr>
+        <w:br/>
+      </w:r>
+    </w:p>
+    <w:p>
+      <w:pPr>
+        <w:pStyle w:val="ListParagraph"/>
+        <w:ind w:left="1440"/>
+        <w:rPr>
+          <w:lang w:val="en-US"/>
+        </w:rPr>
+      </w:pPr>
+    </w:p>
+    <w:p>
+      <w:pPr>
+        <w:pStyle w:val="ListParagraph"/>
         <w:rPr>
           <w:lang w:val="en-US"/>
         </w:rPr>
@@ -967,6 +1531,29 @@
       <w:szCs w:val="24"/>
     </w:rPr>
   </w:style>
+  <w:style w:type="character" w:styleId="Hyperlink">
+    <w:name w:val="Hyperlink"/>
+    <w:basedOn w:val="DefaultParagraphFont"/>
+    <w:uiPriority w:val="99"/>
+    <w:unhideWhenUsed/>
+    <w:rsid w:val="0064575B"/>
+    <w:rPr>
+      <w:color w:val="0563C1" w:themeColor="hyperlink"/>
+      <w:u w:val="single"/>
+    </w:rPr>
+  </w:style>
+  <w:style w:type="character" w:styleId="UnresolvedMention">
+    <w:name w:val="Unresolved Mention"/>
+    <w:basedOn w:val="DefaultParagraphFont"/>
+    <w:uiPriority w:val="99"/>
+    <w:semiHidden/>
+    <w:unhideWhenUsed/>
+    <w:rsid w:val="0064575B"/>
+    <w:rPr>
+      <w:color w:val="605E5C"/>
+      <w:shd w:val="clear" w:color="auto" w:fill="E1DFDD"/>
+    </w:rPr>
+  </w:style>
 </w:styles>
 </file>
 

</xml_diff>